<commit_message>
feat: Call and send api to host
</commit_message>
<xml_diff>
--- a/Case.docx
+++ b/Case.docx
@@ -4,6 +4,14 @@
   <w:body>
     <w:sdt>
       <w:sdtPr>
+        <w:rPr>
+          <w:rFonts w:asciiTheme="minorHAnsi" w:eastAsiaTheme="minorHAnsi" w:hAnsiTheme="minorHAnsi" w:cstheme="minorBidi"/>
+          <w:color w:val="auto"/>
+          <w:kern w:val="2"/>
+          <w:sz w:val="24"/>
+          <w:szCs w:val="24"/>
+          <w14:ligatures w14:val="standardContextual"/>
+        </w:rPr>
         <w:id w:val="-1692524342"/>
         <w:docPartObj>
           <w:docPartGallery w:val="Table of Contents"/>
@@ -12,15 +20,9 @@
       </w:sdtPr>
       <w:sdtEndPr>
         <w:rPr>
-          <w:rFonts w:asciiTheme="minorHAnsi" w:eastAsiaTheme="minorHAnsi" w:hAnsiTheme="minorHAnsi" w:cstheme="minorBidi"/>
           <w:b/>
           <w:bCs/>
           <w:noProof/>
-          <w:color w:val="auto"/>
-          <w:kern w:val="2"/>
-          <w:sz w:val="24"/>
-          <w:szCs w:val="24"/>
-          <w14:ligatures w14:val="standardContextual"/>
         </w:rPr>
       </w:sdtEndPr>
       <w:sdtContent>
@@ -61,14 +63,14 @@
           <w:r>
             <w:fldChar w:fldCharType="separate"/>
           </w:r>
-          <w:hyperlink w:anchor="_Toc210986405" w:history="1">
+          <w:hyperlink w:anchor="_Toc210994878" w:history="1">
             <w:r>
               <w:rPr>
                 <w:rStyle w:val="Hyperlink"/>
                 <w:noProof/>
                 <w:lang w:val="vi-VN"/>
               </w:rPr>
-              <w:t>Email có đủ thông tin</w:t>
+              <w:t>Thông tin về hệ thống CRM Bmate</w:t>
             </w:r>
             <w:r>
               <w:rPr>
@@ -89,7 +91,7 @@
                 <w:noProof/>
                 <w:webHidden/>
               </w:rPr>
-              <w:instrText xml:space="preserve"> PAGEREF _Toc210986405 \h </w:instrText>
+              <w:instrText xml:space="preserve"> PAGEREF _Toc210994878 \h </w:instrText>
             </w:r>
             <w:r>
               <w:rPr>
@@ -131,14 +133,14 @@
               <w:noProof/>
             </w:rPr>
           </w:pPr>
-          <w:hyperlink w:anchor="_Toc210986406" w:history="1">
+          <w:hyperlink w:anchor="_Toc210994879" w:history="1">
             <w:r>
               <w:rPr>
                 <w:rStyle w:val="Hyperlink"/>
                 <w:noProof/>
                 <w:lang w:val="vi-VN"/>
               </w:rPr>
-              <w:t>Email chỉ là thông báo</w:t>
+              <w:t>Email có đủ thông tin</w:t>
             </w:r>
             <w:r>
               <w:rPr>
@@ -159,7 +161,7 @@
                 <w:noProof/>
                 <w:webHidden/>
               </w:rPr>
-              <w:instrText xml:space="preserve"> PAGEREF _Toc210986406 \h </w:instrText>
+              <w:instrText xml:space="preserve"> PAGEREF _Toc210994879 \h </w:instrText>
             </w:r>
             <w:r>
               <w:rPr>
@@ -201,14 +203,14 @@
               <w:noProof/>
             </w:rPr>
           </w:pPr>
-          <w:hyperlink w:anchor="_Toc210986407" w:history="1">
+          <w:hyperlink w:anchor="_Toc210994880" w:history="1">
             <w:r>
               <w:rPr>
                 <w:rStyle w:val="Hyperlink"/>
                 <w:noProof/>
                 <w:lang w:val="vi-VN"/>
               </w:rPr>
-              <w:t>Email được reply từ một email đã có đủ thông tin</w:t>
+              <w:t>Email chỉ là thông báo</w:t>
             </w:r>
             <w:r>
               <w:rPr>
@@ -229,7 +231,7 @@
                 <w:noProof/>
                 <w:webHidden/>
               </w:rPr>
-              <w:instrText xml:space="preserve"> PAGEREF _Toc210986407 \h </w:instrText>
+              <w:instrText xml:space="preserve"> PAGEREF _Toc210994880 \h </w:instrText>
             </w:r>
             <w:r>
               <w:rPr>
@@ -271,14 +273,14 @@
               <w:noProof/>
             </w:rPr>
           </w:pPr>
-          <w:hyperlink w:anchor="_Toc210986408" w:history="1">
+          <w:hyperlink w:anchor="_Toc210994881" w:history="1">
             <w:r>
               <w:rPr>
                 <w:rStyle w:val="Hyperlink"/>
                 <w:noProof/>
                 <w:lang w:val="vi-VN"/>
               </w:rPr>
-              <w:t>Email được reply từ một email có form nhưng chưa đủ thông tin</w:t>
+              <w:t>Email được reply từ một email đã có đủ thông tin</w:t>
             </w:r>
             <w:r>
               <w:rPr>
@@ -299,7 +301,7 @@
                 <w:noProof/>
                 <w:webHidden/>
               </w:rPr>
-              <w:instrText xml:space="preserve"> PAGEREF _Toc210986408 \h </w:instrText>
+              <w:instrText xml:space="preserve"> PAGEREF _Toc210994881 \h </w:instrText>
             </w:r>
             <w:r>
               <w:rPr>
@@ -341,14 +343,14 @@
               <w:noProof/>
             </w:rPr>
           </w:pPr>
-          <w:hyperlink w:anchor="_Toc210986409" w:history="1">
+          <w:hyperlink w:anchor="_Toc210994882" w:history="1">
             <w:r>
               <w:rPr>
                 <w:rStyle w:val="Hyperlink"/>
                 <w:noProof/>
                 <w:lang w:val="vi-VN"/>
               </w:rPr>
-              <w:t>Email gửi tới không phải của bên cần handle nhưng lại có đủ thông tin</w:t>
+              <w:t>Email được reply từ một email có form nhưng chưa đủ thông tin</w:t>
             </w:r>
             <w:r>
               <w:rPr>
@@ -369,7 +371,7 @@
                 <w:noProof/>
                 <w:webHidden/>
               </w:rPr>
-              <w:instrText xml:space="preserve"> PAGEREF _Toc210986409 \h </w:instrText>
+              <w:instrText xml:space="preserve"> PAGEREF _Toc210994882 \h </w:instrText>
             </w:r>
             <w:r>
               <w:rPr>
@@ -411,14 +413,14 @@
               <w:noProof/>
             </w:rPr>
           </w:pPr>
-          <w:hyperlink w:anchor="_Toc210986410" w:history="1">
+          <w:hyperlink w:anchor="_Toc210994883" w:history="1">
             <w:r>
               <w:rPr>
                 <w:rStyle w:val="Hyperlink"/>
                 <w:noProof/>
                 <w:lang w:val="vi-VN"/>
               </w:rPr>
-              <w:t>Email do chính bên mình gửi đi nhưng lại có đủ thông tin form</w:t>
+              <w:t>Email gửi tới không phải của bên cần handle nhưng lại có đủ thông tin</w:t>
             </w:r>
             <w:r>
               <w:rPr>
@@ -439,7 +441,7 @@
                 <w:noProof/>
                 <w:webHidden/>
               </w:rPr>
-              <w:instrText xml:space="preserve"> PAGEREF _Toc210986410 \h </w:instrText>
+              <w:instrText xml:space="preserve"> PAGEREF _Toc210994883 \h </w:instrText>
             </w:r>
             <w:r>
               <w:rPr>
@@ -481,14 +483,14 @@
               <w:noProof/>
             </w:rPr>
           </w:pPr>
-          <w:hyperlink w:anchor="_Toc210986411" w:history="1">
+          <w:hyperlink w:anchor="_Toc210994884" w:history="1">
             <w:r>
               <w:rPr>
                 <w:rStyle w:val="Hyperlink"/>
                 <w:noProof/>
                 <w:lang w:val="vi-VN"/>
               </w:rPr>
-              <w:t>Email nằm ở thư mục hoặc nhãn khác</w:t>
+              <w:t>Email do chính bên mình gửi đi nhưng lại có đủ thông tin form</w:t>
             </w:r>
             <w:r>
               <w:rPr>
@@ -509,7 +511,77 @@
                 <w:noProof/>
                 <w:webHidden/>
               </w:rPr>
-              <w:instrText xml:space="preserve"> PAGEREF _Toc210986411 \h </w:instrText>
+              <w:instrText xml:space="preserve"> PAGEREF _Toc210994884 \h </w:instrText>
+            </w:r>
+            <w:r>
+              <w:rPr>
+                <w:noProof/>
+                <w:webHidden/>
+              </w:rPr>
+            </w:r>
+            <w:r>
+              <w:rPr>
+                <w:noProof/>
+                <w:webHidden/>
+              </w:rPr>
+              <w:fldChar w:fldCharType="separate"/>
+            </w:r>
+            <w:r>
+              <w:rPr>
+                <w:noProof/>
+                <w:webHidden/>
+              </w:rPr>
+              <w:t>2</w:t>
+            </w:r>
+            <w:r>
+              <w:rPr>
+                <w:noProof/>
+                <w:webHidden/>
+              </w:rPr>
+              <w:fldChar w:fldCharType="end"/>
+            </w:r>
+          </w:hyperlink>
+        </w:p>
+        <w:p>
+          <w:pPr>
+            <w:pStyle w:val="TOC1"/>
+            <w:tabs>
+              <w:tab w:val="right" w:leader="dot" w:pos="9350"/>
+            </w:tabs>
+            <w:rPr>
+              <w:rFonts w:eastAsiaTheme="minorEastAsia"/>
+              <w:noProof/>
+            </w:rPr>
+          </w:pPr>
+          <w:hyperlink w:anchor="_Toc210994885" w:history="1">
+            <w:r>
+              <w:rPr>
+                <w:rStyle w:val="Hyperlink"/>
+                <w:noProof/>
+                <w:lang w:val="vi-VN"/>
+              </w:rPr>
+              <w:t>Email nằm ở thư mục hoặc nhãn khác với email gửi tới</w:t>
+            </w:r>
+            <w:r>
+              <w:rPr>
+                <w:noProof/>
+                <w:webHidden/>
+              </w:rPr>
+              <w:tab/>
+            </w:r>
+            <w:r>
+              <w:rPr>
+                <w:noProof/>
+                <w:webHidden/>
+              </w:rPr>
+              <w:fldChar w:fldCharType="begin"/>
+            </w:r>
+            <w:r>
+              <w:rPr>
+                <w:noProof/>
+                <w:webHidden/>
+              </w:rPr>
+              <w:instrText xml:space="preserve"> PAGEREF _Toc210994885 \h </w:instrText>
             </w:r>
             <w:r>
               <w:rPr>
@@ -559,14 +631,83 @@
           <w:lang w:val="vi-VN"/>
         </w:rPr>
       </w:pPr>
-      <w:bookmarkStart w:id="0" w:name="_Toc210986405"/>
+      <w:bookmarkStart w:id="0" w:name="_Toc210994878"/>
+      <w:r>
+        <w:rPr>
+          <w:lang w:val="vi-VN"/>
+        </w:rPr>
+        <w:t>Thông tin về hệ thống CRM Bmate</w:t>
+      </w:r>
+      <w:bookmarkEnd w:id="0"/>
+    </w:p>
+    <w:p>
+      <w:r>
+        <w:rPr>
+          <w:lang w:val="vi-VN"/>
+        </w:rPr>
+        <w:t>Đã có filter send mail theo tên</w:t>
+      </w:r>
+      <w:r>
+        <w:t xml:space="preserve">, </w:t>
+      </w:r>
+      <w:r>
+        <w:rPr>
+          <w:lang w:val="vi-VN"/>
+        </w:rPr>
+        <w:t xml:space="preserve">số điện </w:t>
+      </w:r>
+      <w:r>
+        <w:rPr>
+          <w:lang w:val="vi-VN"/>
+        </w:rPr>
+        <w:t>thoại</w:t>
+      </w:r>
+      <w:r>
+        <w:t xml:space="preserve"> </w:t>
+      </w:r>
+      <w:r>
+        <w:rPr>
+          <w:lang w:val="vi-VN"/>
+        </w:rPr>
+        <w:t>trong việc cập nhật thông tin lên hệ thống CRM</w:t>
+      </w:r>
+    </w:p>
+    <w:p>
+      <w:r>
+        <w:rPr>
+          <w:lang w:val="vi-VN"/>
+        </w:rPr>
+        <w:t>Có ràng buộc về số điện thoại</w:t>
+      </w:r>
+    </w:p>
+    <w:p>
+      <w:pPr>
+        <w:rPr>
+          <w:lang w:val="vi-VN"/>
+        </w:rPr>
+      </w:pPr>
+      <w:r>
+        <w:rPr>
+          <w:lang w:val="vi-VN"/>
+        </w:rPr>
+        <w:t>Có ràng buộc về số lần call</w:t>
+      </w:r>
+    </w:p>
+    <w:p>
+      <w:pPr>
+        <w:pStyle w:val="Heading1"/>
+        <w:rPr>
+          <w:lang w:val="vi-VN"/>
+        </w:rPr>
+      </w:pPr>
+      <w:bookmarkStart w:id="1" w:name="_Toc210994879"/>
       <w:r>
         <w:rPr>
           <w:lang w:val="vi-VN"/>
         </w:rPr>
         <w:t>Email có đủ thông tin</w:t>
       </w:r>
-      <w:bookmarkEnd w:id="0"/>
+      <w:bookmarkEnd w:id="1"/>
     </w:p>
     <w:p>
       <w:pPr>
@@ -608,14 +749,14 @@
           <w:lang w:val="vi-VN"/>
         </w:rPr>
       </w:pPr>
-      <w:bookmarkStart w:id="1" w:name="_Toc210986406"/>
+      <w:bookmarkStart w:id="2" w:name="_Toc210994880"/>
       <w:r>
         <w:rPr>
           <w:lang w:val="vi-VN"/>
         </w:rPr>
         <w:t>Email chỉ là thông báo</w:t>
       </w:r>
-      <w:bookmarkEnd w:id="1"/>
+      <w:bookmarkEnd w:id="2"/>
     </w:p>
     <w:p>
       <w:pPr>
@@ -644,14 +785,14 @@
           <w:lang w:val="vi-VN"/>
         </w:rPr>
       </w:pPr>
-      <w:bookmarkStart w:id="2" w:name="_Toc210986407"/>
+      <w:bookmarkStart w:id="3" w:name="_Toc210994881"/>
       <w:r>
         <w:rPr>
           <w:lang w:val="vi-VN"/>
         </w:rPr>
         <w:t>Email được reply từ một email đã có đủ thông tin</w:t>
       </w:r>
-      <w:bookmarkEnd w:id="2"/>
+      <w:bookmarkEnd w:id="3"/>
     </w:p>
     <w:p>
       <w:pPr>
@@ -680,14 +821,15 @@
           <w:lang w:val="vi-VN"/>
         </w:rPr>
       </w:pPr>
-      <w:bookmarkStart w:id="3" w:name="_Toc210986408"/>
-      <w:r>
-        <w:rPr>
-          <w:lang w:val="vi-VN"/>
-        </w:rPr>
+      <w:bookmarkStart w:id="4" w:name="_Toc210994882"/>
+      <w:r>
+        <w:rPr>
+          <w:lang w:val="vi-VN"/>
+        </w:rPr>
+        <w:lastRenderedPageBreak/>
         <w:t>Email được reply từ một email có form nhưng chưa đủ thông tin</w:t>
       </w:r>
-      <w:bookmarkEnd w:id="3"/>
+      <w:bookmarkEnd w:id="4"/>
     </w:p>
     <w:p>
       <w:pPr>
@@ -734,15 +876,14 @@
           <w:lang w:val="vi-VN"/>
         </w:rPr>
       </w:pPr>
-      <w:bookmarkStart w:id="4" w:name="_Toc210986409"/>
-      <w:r>
-        <w:rPr>
-          <w:lang w:val="vi-VN"/>
-        </w:rPr>
-        <w:lastRenderedPageBreak/>
+      <w:bookmarkStart w:id="5" w:name="_Toc210994883"/>
+      <w:r>
+        <w:rPr>
+          <w:lang w:val="vi-VN"/>
+        </w:rPr>
         <w:t>Email gửi tới không phải của bên cần handle nhưng lại có đủ thông tin</w:t>
       </w:r>
-      <w:bookmarkEnd w:id="4"/>
+      <w:bookmarkEnd w:id="5"/>
     </w:p>
     <w:p>
       <w:pPr>
@@ -771,14 +912,14 @@
           <w:lang w:val="vi-VN"/>
         </w:rPr>
       </w:pPr>
-      <w:bookmarkStart w:id="5" w:name="_Toc210986410"/>
+      <w:bookmarkStart w:id="6" w:name="_Toc210994884"/>
       <w:r>
         <w:rPr>
           <w:lang w:val="vi-VN"/>
         </w:rPr>
         <w:t>Email do chính bên mình gửi đi nhưng lại có đủ thông tin form</w:t>
       </w:r>
-      <w:bookmarkEnd w:id="5"/>
+      <w:bookmarkEnd w:id="6"/>
     </w:p>
     <w:p>
       <w:pPr>
@@ -804,27 +945,16 @@
       <w:pPr>
         <w:pStyle w:val="Heading1"/>
       </w:pPr>
-      <w:bookmarkStart w:id="6" w:name="_Toc210986411"/>
-      <w:r>
-        <w:rPr>
-          <w:lang w:val="vi-VN"/>
-        </w:rPr>
-        <w:t>Email nằm ở thư mục hoặc nhãn khác</w:t>
-      </w:r>
-      <w:bookmarkEnd w:id="6"/>
-      <w:r>
-        <w:rPr>
-          <w:lang w:val="vi-VN"/>
-        </w:rPr>
-        <w:t xml:space="preserve"> với email gửi tới</w:t>
-      </w:r>
-    </w:p>
-    <w:p>
-      <w:pPr>
-        <w:rPr>
-          <w:lang w:val="vi-VN"/>
-        </w:rPr>
-      </w:pPr>
+      <w:bookmarkStart w:id="7" w:name="_Toc210994885"/>
+      <w:r>
+        <w:rPr>
+          <w:lang w:val="vi-VN"/>
+        </w:rPr>
+        <w:t>Email nằm ở thư mục hoặc nhãn khác với email gửi tới</w:t>
+      </w:r>
+      <w:bookmarkEnd w:id="7"/>
+    </w:p>
+    <w:p>
       <w:r>
         <w:rPr>
           <w:lang w:val="vi-VN"/>

</xml_diff>

<commit_message>
feat: Save db and create job send email
</commit_message>
<xml_diff>
--- a/Case.docx
+++ b/Case.docx
@@ -679,19 +679,151 @@
         </w:rPr>
         <w:t>Có ràng buộc về số điện thoại</w:t>
       </w:r>
-    </w:p>
-    <w:p>
-      <w:pPr>
-        <w:rPr>
-          <w:lang w:val="vi-VN"/>
-        </w:rPr>
-      </w:pPr>
+      <w:r>
+        <w:t>: xxxxxxxxx</w:t>
+      </w:r>
+    </w:p>
+    <w:p>
       <w:r>
         <w:rPr>
           <w:lang w:val="vi-VN"/>
         </w:rPr>
         <w:t>Có ràng buộc về số lần call</w:t>
       </w:r>
+      <w:r>
+        <w:t>:</w:t>
+      </w:r>
+    </w:p>
+    <w:p>
+      <w:pPr>
+        <w:rPr>
+          <w:lang w:val="vi-VN"/>
+        </w:rPr>
+      </w:pPr>
+      <w:r>
+        <w:rPr>
+          <w:lang w:val="vi-VN"/>
+        </w:rPr>
+        <w:t>Các key bắt buộc:</w:t>
+      </w:r>
+    </w:p>
+    <w:p>
+      <w:pPr>
+        <w:pStyle w:val="ListParagraph"/>
+        <w:numPr>
+          <w:ilvl w:val="0"/>
+          <w:numId w:val="1"/>
+        </w:numPr>
+      </w:pPr>
+      <w:r>
+        <w:t>"opp_source_content": "",</w:t>
+      </w:r>
+    </w:p>
+    <w:p>
+      <w:pPr>
+        <w:pStyle w:val="ListParagraph"/>
+        <w:numPr>
+          <w:ilvl w:val="0"/>
+          <w:numId w:val="1"/>
+        </w:numPr>
+      </w:pPr>
+      <w:r>
+        <w:t>"sources": ""</w:t>
+      </w:r>
+    </w:p>
+    <w:p>
+      <w:pPr>
+        <w:pStyle w:val="ListParagraph"/>
+        <w:numPr>
+          <w:ilvl w:val="0"/>
+          <w:numId w:val="1"/>
+        </w:numPr>
+      </w:pPr>
+      <w:r>
+        <w:t>"opp_url_source": "",</w:t>
+      </w:r>
+    </w:p>
+    <w:p>
+      <w:pPr>
+        <w:rPr>
+          <w:lang w:val="vi-VN"/>
+        </w:rPr>
+      </w:pPr>
+      <w:r>
+        <w:rPr>
+          <w:lang w:val="vi-VN"/>
+        </w:rPr>
+        <w:t>Email phải chuẩn chỉnh không dấu lạ</w:t>
+      </w:r>
+    </w:p>
+    <w:p>
+      <w:r>
+        <w:rPr>
+          <w:lang w:val="vi-VN"/>
+        </w:rPr>
+        <w:t>Chỉ có một số field được null</w:t>
+      </w:r>
+    </w:p>
+    <w:p>
+      <w:pPr>
+        <w:rPr>
+          <w:lang w:val="vi-VN"/>
+        </w:rPr>
+      </w:pPr>
+      <w:r>
+        <w:rPr>
+          <w:lang w:val="vi-VN"/>
+        </w:rPr>
+        <w:t>Các trường sau phải là rỗng nếu không có, không được None</w:t>
+      </w:r>
+    </w:p>
+    <w:p>
+      <w:pPr>
+        <w:rPr>
+          <w:lang w:val="vi-VN"/>
+        </w:rPr>
+      </w:pPr>
+      <w:r>
+        <w:rPr>
+          <w:lang w:val="vi-VN"/>
+        </w:rPr>
+        <w:lastRenderedPageBreak/>
+        <w:drawing>
+          <wp:inline distT="0" distB="0" distL="0" distR="0" wp14:anchorId="6D9C8D16" wp14:editId="689E52A3">
+            <wp:extent cx="5943600" cy="1892300"/>
+            <wp:effectExtent l="0" t="0" r="0" b="0"/>
+            <wp:docPr id="1" name="Picture 1"/>
+            <wp:cNvGraphicFramePr>
+              <a:graphicFrameLocks xmlns:a="http://schemas.openxmlformats.org/drawingml/2006/main" noChangeAspect="1"/>
+            </wp:cNvGraphicFramePr>
+            <a:graphic xmlns:a="http://schemas.openxmlformats.org/drawingml/2006/main">
+              <a:graphicData uri="http://schemas.openxmlformats.org/drawingml/2006/picture">
+                <pic:pic xmlns:pic="http://schemas.openxmlformats.org/drawingml/2006/picture">
+                  <pic:nvPicPr>
+                    <pic:cNvPr id="1" name=""/>
+                    <pic:cNvPicPr/>
+                  </pic:nvPicPr>
+                  <pic:blipFill>
+                    <a:blip r:embed="rId6"/>
+                    <a:stretch>
+                      <a:fillRect/>
+                    </a:stretch>
+                  </pic:blipFill>
+                  <pic:spPr>
+                    <a:xfrm>
+                      <a:off x="0" y="0"/>
+                      <a:ext cx="5943600" cy="1892300"/>
+                    </a:xfrm>
+                    <a:prstGeom prst="rect">
+                      <a:avLst/>
+                    </a:prstGeom>
+                  </pic:spPr>
+                </pic:pic>
+              </a:graphicData>
+            </a:graphic>
+          </wp:inline>
+        </w:drawing>
+      </w:r>
     </w:p>
     <w:p>
       <w:pPr>
@@ -826,61 +958,61 @@
         <w:rPr>
           <w:lang w:val="vi-VN"/>
         </w:rPr>
+        <w:t>Email được reply từ một email có form nhưng chưa đủ thông tin</w:t>
+      </w:r>
+      <w:bookmarkEnd w:id="4"/>
+    </w:p>
+    <w:p>
+      <w:pPr>
+        <w:rPr>
+          <w:lang w:val="vi-VN"/>
+        </w:rPr>
+      </w:pPr>
+      <w:r>
+        <w:rPr>
+          <w:lang w:val="vi-VN"/>
+        </w:rPr>
+        <w:t xml:space="preserve">Bên khách họ thiếu hoặc sai sót nên bổ sung sau đó </w:t>
+      </w:r>
+      <w:r>
+        <w:rPr>
+          <w:lang w:val="vi-VN"/>
+        </w:rPr>
+        <w:t>–</w:t>
+      </w:r>
+      <w:r>
+        <w:rPr>
+          <w:lang w:val="vi-VN"/>
+        </w:rPr>
+        <w:t xml:space="preserve"> </w:t>
+      </w:r>
+      <w:r>
+        <w:rPr>
+          <w:lang w:val="vi-VN"/>
+        </w:rPr>
+        <w:t xml:space="preserve">Hiện đang không xử lý do logic email được reply </w:t>
+      </w:r>
+    </w:p>
+    <w:p>
+      <w:pPr>
+        <w:rPr>
+          <w:lang w:val="vi-VN"/>
+        </w:rPr>
+      </w:pPr>
+    </w:p>
+    <w:p>
+      <w:pPr>
+        <w:pStyle w:val="Heading1"/>
+        <w:rPr>
+          <w:lang w:val="vi-VN"/>
+        </w:rPr>
+      </w:pPr>
+      <w:bookmarkStart w:id="5" w:name="_Toc210994883"/>
+      <w:r>
+        <w:rPr>
+          <w:lang w:val="vi-VN"/>
+        </w:rPr>
         <w:lastRenderedPageBreak/>
-        <w:t>Email được reply từ một email có form nhưng chưa đủ thông tin</w:t>
-      </w:r>
-      <w:bookmarkEnd w:id="4"/>
-    </w:p>
-    <w:p>
-      <w:pPr>
-        <w:rPr>
-          <w:lang w:val="vi-VN"/>
-        </w:rPr>
-      </w:pPr>
-      <w:r>
-        <w:rPr>
-          <w:lang w:val="vi-VN"/>
-        </w:rPr>
-        <w:t xml:space="preserve">Bên khách họ thiếu hoặc sai sót nên bổ sung sau đó </w:t>
-      </w:r>
-      <w:r>
-        <w:rPr>
-          <w:lang w:val="vi-VN"/>
-        </w:rPr>
-        <w:t>–</w:t>
-      </w:r>
-      <w:r>
-        <w:rPr>
-          <w:lang w:val="vi-VN"/>
-        </w:rPr>
-        <w:t xml:space="preserve"> </w:t>
-      </w:r>
-      <w:r>
-        <w:rPr>
-          <w:lang w:val="vi-VN"/>
-        </w:rPr>
-        <w:t xml:space="preserve">Hiện đang không xử lý do logic email được reply </w:t>
-      </w:r>
-    </w:p>
-    <w:p>
-      <w:pPr>
-        <w:rPr>
-          <w:lang w:val="vi-VN"/>
-        </w:rPr>
-      </w:pPr>
-    </w:p>
-    <w:p>
-      <w:pPr>
-        <w:pStyle w:val="Heading1"/>
-        <w:rPr>
-          <w:lang w:val="vi-VN"/>
-        </w:rPr>
-      </w:pPr>
-      <w:bookmarkStart w:id="5" w:name="_Toc210994883"/>
-      <w:r>
-        <w:rPr>
-          <w:lang w:val="vi-VN"/>
-        </w:rPr>
         <w:t>Email gửi tới không phải của bên cần handle nhưng lại có đủ thông tin</w:t>
       </w:r>
       <w:bookmarkEnd w:id="5"/>
@@ -984,6 +1116,127 @@
     </w:sectPr>
   </w:body>
 </w:document>
+</file>
+
+<file path=word/numbering.xml><?xml version="1.0" encoding="utf-8"?>
+<w:numbering xmlns:wpc="http://schemas.microsoft.com/office/word/2010/wordprocessingCanvas" xmlns:cx="http://schemas.microsoft.com/office/drawing/2014/chartex" xmlns:cx1="http://schemas.microsoft.com/office/drawing/2015/9/8/chartex" xmlns:cx2="http://schemas.microsoft.com/office/drawing/2015/10/21/chartex" xmlns:cx3="http://schemas.microsoft.com/office/drawing/2016/5/9/chartex" xmlns:cx4="http://schemas.microsoft.com/office/drawing/2016/5/10/chartex" xmlns:cx5="http://schemas.microsoft.com/office/drawing/2016/5/11/chartex" xmlns:cx6="http://schemas.microsoft.com/office/drawing/2016/5/12/chartex" xmlns:cx7="http://schemas.microsoft.com/office/drawing/2016/5/13/chartex" xmlns:cx8="http://schemas.microsoft.com/office/drawing/2016/5/14/chartex" xmlns:mc="http://schemas.openxmlformats.org/markup-compatibility/2006" xmlns:aink="http://schemas.microsoft.com/office/drawing/2016/ink" xmlns:am3d="http://schemas.microsoft.com/office/drawing/2017/model3d" xmlns:o="urn:schemas-microsoft-com:office:office" xmlns:oel="http://schemas.microsoft.com/office/2019/extlst" xmlns:r="http://schemas.openxmlformats.org/officeDocument/2006/relationships" xmlns:m="http://schemas.openxmlformats.org/officeDocument/2006/math" xmlns:v="urn:schemas-microsoft-com:vml" xmlns:wp14="http://schemas.microsoft.com/office/word/2010/wordprocessingDrawing" xmlns:wp="http://schemas.openxmlformats.org/drawingml/2006/wordprocessingDrawing" xmlns:w10="urn:schemas-microsoft-com:office:word" xmlns:w="http://schemas.openxmlformats.org/wordprocessingml/2006/main" xmlns:w14="http://schemas.microsoft.com/office/word/2010/wordml" xmlns:w15="http://schemas.microsoft.com/office/word/2012/wordml" xmlns:w16cex="http://schemas.microsoft.com/office/word/2018/wordml/cex" xmlns:w16cid="http://schemas.microsoft.com/office/word/2016/wordml/cid" xmlns:w16="http://schemas.microsoft.com/office/word/2018/wordml" xmlns:w16sdtdh="http://schemas.microsoft.com/office/word/2020/wordml/sdtdatahash" xmlns:w16se="http://schemas.microsoft.com/office/word/2015/wordml/symex" xmlns:wpg="http://schemas.microsoft.com/office/word/2010/wordprocessingGroup" xmlns:wpi="http://schemas.microsoft.com/office/word/2010/wordprocessingInk" xmlns:wne="http://schemas.microsoft.com/office/word/2006/wordml" xmlns:wps="http://schemas.microsoft.com/office/word/2010/wordprocessingShape" mc:Ignorable="w14 w15 w16se w16cid w16 w16cex w16sdtdh wp14">
+  <w:abstractNum w:abstractNumId="0" w15:restartNumberingAfterBreak="0">
+    <w:nsid w:val="4E3A4269"/>
+    <w:multiLevelType w:val="hybridMultilevel"/>
+    <w:tmpl w:val="10841F3C"/>
+    <w:lvl w:ilvl="0" w:tplc="04090001">
+      <w:start w:val="1"/>
+      <w:numFmt w:val="bullet"/>
+      <w:lvlText w:val=""/>
+      <w:lvlJc w:val="left"/>
+      <w:pPr>
+        <w:ind w:left="720" w:hanging="360"/>
+      </w:pPr>
+      <w:rPr>
+        <w:rFonts w:ascii="Symbol" w:hAnsi="Symbol" w:hint="default"/>
+      </w:rPr>
+    </w:lvl>
+    <w:lvl w:ilvl="1" w:tplc="04090003" w:tentative="1">
+      <w:start w:val="1"/>
+      <w:numFmt w:val="bullet"/>
+      <w:lvlText w:val="o"/>
+      <w:lvlJc w:val="left"/>
+      <w:pPr>
+        <w:ind w:left="1440" w:hanging="360"/>
+      </w:pPr>
+      <w:rPr>
+        <w:rFonts w:ascii="Courier New" w:hAnsi="Courier New" w:cs="Courier New" w:hint="default"/>
+      </w:rPr>
+    </w:lvl>
+    <w:lvl w:ilvl="2" w:tplc="04090005" w:tentative="1">
+      <w:start w:val="1"/>
+      <w:numFmt w:val="bullet"/>
+      <w:lvlText w:val=""/>
+      <w:lvlJc w:val="left"/>
+      <w:pPr>
+        <w:ind w:left="2160" w:hanging="360"/>
+      </w:pPr>
+      <w:rPr>
+        <w:rFonts w:ascii="Wingdings" w:hAnsi="Wingdings" w:hint="default"/>
+      </w:rPr>
+    </w:lvl>
+    <w:lvl w:ilvl="3" w:tplc="04090001" w:tentative="1">
+      <w:start w:val="1"/>
+      <w:numFmt w:val="bullet"/>
+      <w:lvlText w:val=""/>
+      <w:lvlJc w:val="left"/>
+      <w:pPr>
+        <w:ind w:left="2880" w:hanging="360"/>
+      </w:pPr>
+      <w:rPr>
+        <w:rFonts w:ascii="Symbol" w:hAnsi="Symbol" w:hint="default"/>
+      </w:rPr>
+    </w:lvl>
+    <w:lvl w:ilvl="4" w:tplc="04090003" w:tentative="1">
+      <w:start w:val="1"/>
+      <w:numFmt w:val="bullet"/>
+      <w:lvlText w:val="o"/>
+      <w:lvlJc w:val="left"/>
+      <w:pPr>
+        <w:ind w:left="3600" w:hanging="360"/>
+      </w:pPr>
+      <w:rPr>
+        <w:rFonts w:ascii="Courier New" w:hAnsi="Courier New" w:cs="Courier New" w:hint="default"/>
+      </w:rPr>
+    </w:lvl>
+    <w:lvl w:ilvl="5" w:tplc="04090005" w:tentative="1">
+      <w:start w:val="1"/>
+      <w:numFmt w:val="bullet"/>
+      <w:lvlText w:val=""/>
+      <w:lvlJc w:val="left"/>
+      <w:pPr>
+        <w:ind w:left="4320" w:hanging="360"/>
+      </w:pPr>
+      <w:rPr>
+        <w:rFonts w:ascii="Wingdings" w:hAnsi="Wingdings" w:hint="default"/>
+      </w:rPr>
+    </w:lvl>
+    <w:lvl w:ilvl="6" w:tplc="04090001" w:tentative="1">
+      <w:start w:val="1"/>
+      <w:numFmt w:val="bullet"/>
+      <w:lvlText w:val=""/>
+      <w:lvlJc w:val="left"/>
+      <w:pPr>
+        <w:ind w:left="5040" w:hanging="360"/>
+      </w:pPr>
+      <w:rPr>
+        <w:rFonts w:ascii="Symbol" w:hAnsi="Symbol" w:hint="default"/>
+      </w:rPr>
+    </w:lvl>
+    <w:lvl w:ilvl="7" w:tplc="04090003" w:tentative="1">
+      <w:start w:val="1"/>
+      <w:numFmt w:val="bullet"/>
+      <w:lvlText w:val="o"/>
+      <w:lvlJc w:val="left"/>
+      <w:pPr>
+        <w:ind w:left="5760" w:hanging="360"/>
+      </w:pPr>
+      <w:rPr>
+        <w:rFonts w:ascii="Courier New" w:hAnsi="Courier New" w:cs="Courier New" w:hint="default"/>
+      </w:rPr>
+    </w:lvl>
+    <w:lvl w:ilvl="8" w:tplc="04090005" w:tentative="1">
+      <w:start w:val="1"/>
+      <w:numFmt w:val="bullet"/>
+      <w:lvlText w:val=""/>
+      <w:lvlJc w:val="left"/>
+      <w:pPr>
+        <w:ind w:left="6480" w:hanging="360"/>
+      </w:pPr>
+      <w:rPr>
+        <w:rFonts w:ascii="Wingdings" w:hAnsi="Wingdings" w:hint="default"/>
+      </w:rPr>
+    </w:lvl>
+  </w:abstractNum>
+  <w:num w:numId="1" w16cid:durableId="952398550">
+    <w:abstractNumId w:val="0"/>
+  </w:num>
+</w:numbering>
 </file>
 
 <file path=word/styles.xml><?xml version="1.0" encoding="utf-8"?>

</xml_diff>

<commit_message>
refactor: change solve call api update
</commit_message>
<xml_diff>
--- a/Case.docx
+++ b/Case.docx
@@ -757,6 +757,19 @@
       </w:r>
     </w:p>
     <w:p>
+      <w:pPr>
+        <w:rPr>
+          <w:lang w:val="vi-VN"/>
+        </w:rPr>
+      </w:pPr>
+      <w:r>
+        <w:rPr>
+          <w:lang w:val="vi-VN"/>
+        </w:rPr>
+        <w:t>Phải có số điện thoại</w:t>
+      </w:r>
+    </w:p>
+    <w:p>
       <w:r>
         <w:rPr>
           <w:lang w:val="vi-VN"/>
@@ -785,6 +798,7 @@
       </w:pPr>
       <w:r>
         <w:rPr>
+          <w:noProof/>
           <w:lang w:val="vi-VN"/>
         </w:rPr>
         <w:lastRenderedPageBreak/>

</xml_diff>